<commit_message>
kasih nama nrp di dokumen playfair
</commit_message>
<xml_diff>
--- a/PlayFair/Dokumentasi/Dokumentasi_PlayFair.docx
+++ b/PlayFair/Dokumentasi/Dokumentasi_PlayFair.docx
@@ -1,7 +1,224 @@
 
 <file path=word/document.xml><?xml version="1.0" encoding="utf-8"?>
-<w:document xmlns:wpc="http://schemas.microsoft.com/office/word/2010/wordprocessingCanvas" xmlns:cx="http://schemas.microsoft.com/office/drawing/2014/chartex" xmlns:cx1="http://schemas.microsoft.com/office/drawing/2015/9/8/chartex" xmlns:mc="http://schemas.openxmlformats.org/markup-compatibility/2006" xmlns:o="urn:schemas-microsoft-com:office:office" xmlns:r="http://schemas.openxmlformats.org/officeDocument/2006/relationships" xmlns:m="http://schemas.openxmlformats.org/officeDocument/2006/math" xmlns:v="urn:schemas-microsoft-com:vml" xmlns:wp14="http://schemas.microsoft.com/office/word/2010/wordprocessingDrawing" xmlns:wp="http://schemas.openxmlformats.org/drawingml/2006/wordprocessingDrawing" xmlns:w10="urn:schemas-microsoft-com:office:word" xmlns:w="http://schemas.openxmlformats.org/wordprocessingml/2006/main" xmlns:w14="http://schemas.microsoft.com/office/word/2010/wordml" xmlns:w15="http://schemas.microsoft.com/office/word/2012/wordml" xmlns:w16se="http://schemas.microsoft.com/office/word/2015/wordml/symex" xmlns:wpg="http://schemas.microsoft.com/office/word/2010/wordprocessingGroup" xmlns:wpi="http://schemas.microsoft.com/office/word/2010/wordprocessingInk" xmlns:wne="http://schemas.microsoft.com/office/word/2006/wordml" xmlns:wps="http://schemas.microsoft.com/office/word/2010/wordprocessingShape" mc:Ignorable="w14 w15 w16se wp14">
+<w:document xmlns:wpc="http://schemas.microsoft.com/office/word/2010/wordprocessingCanvas" xmlns:cx="http://schemas.microsoft.com/office/drawing/2014/chartex" xmlns:cx1="http://schemas.microsoft.com/office/drawing/2015/9/8/chartex" xmlns:cx2="http://schemas.microsoft.com/office/drawing/2015/10/21/chartex" xmlns:cx3="http://schemas.microsoft.com/office/drawing/2016/5/9/chartex" xmlns:cx4="http://schemas.microsoft.com/office/drawing/2016/5/10/chartex" xmlns:cx5="http://schemas.microsoft.com/office/drawing/2016/5/11/chartex" xmlns:cx6="http://schemas.microsoft.com/office/drawing/2016/5/12/chartex" xmlns:cx7="http://schemas.microsoft.com/office/drawing/2016/5/13/chartex" xmlns:cx8="http://schemas.microsoft.com/office/drawing/2016/5/14/chartex" xmlns:mc="http://schemas.openxmlformats.org/markup-compatibility/2006" xmlns:aink="http://schemas.microsoft.com/office/drawing/2016/ink" xmlns:am3d="http://schemas.microsoft.com/office/drawing/2017/model3d" xmlns:o="urn:schemas-microsoft-com:office:office" xmlns:r="http://schemas.openxmlformats.org/officeDocument/2006/relationships" xmlns:m="http://schemas.openxmlformats.org/officeDocument/2006/math" xmlns:v="urn:schemas-microsoft-com:vml" xmlns:wp14="http://schemas.microsoft.com/office/word/2010/wordprocessingDrawing" xmlns:wp="http://schemas.openxmlformats.org/drawingml/2006/wordprocessingDrawing" xmlns:w10="urn:schemas-microsoft-com:office:word" xmlns:w="http://schemas.openxmlformats.org/wordprocessingml/2006/main" xmlns:w14="http://schemas.microsoft.com/office/word/2010/wordml" xmlns:w15="http://schemas.microsoft.com/office/word/2012/wordml" xmlns:w16cid="http://schemas.microsoft.com/office/word/2016/wordml/cid" xmlns:w16se="http://schemas.microsoft.com/office/word/2015/wordml/symex" xmlns:wpg="http://schemas.microsoft.com/office/word/2010/wordprocessingGroup" xmlns:wpi="http://schemas.microsoft.com/office/word/2010/wordprocessingInk" xmlns:wne="http://schemas.microsoft.com/office/word/2006/wordml" xmlns:wps="http://schemas.microsoft.com/office/word/2010/wordprocessingShape" mc:Ignorable="w14 w15 w16se w16cid wp14">
   <w:body>
+    <w:p>
+      <w:pPr>
+        <w:spacing w:before="100" w:beforeAutospacing="1" w:after="100" w:afterAutospacing="1" w:line="240" w:lineRule="auto"/>
+        <w:outlineLvl w:val="1"/>
+        <w:rPr>
+          <w:rFonts w:ascii="Times New Roman" w:eastAsia="Times New Roman" w:hAnsi="Times New Roman" w:cs="Times New Roman"/>
+          <w:b/>
+          <w:bCs/>
+          <w:sz w:val="24"/>
+          <w:szCs w:val="24"/>
+          <w:lang w:val="en-US" w:eastAsia="id-ID"/>
+        </w:rPr>
+      </w:pPr>
+      <w:r>
+        <w:rPr>
+          <w:rFonts w:ascii="Times New Roman" w:eastAsia="Times New Roman" w:hAnsi="Times New Roman" w:cs="Times New Roman"/>
+          <w:b/>
+          <w:bCs/>
+          <w:sz w:val="24"/>
+          <w:szCs w:val="24"/>
+          <w:lang w:val="en-US" w:eastAsia="id-ID"/>
+        </w:rPr>
+        <w:t>Anggota Kelompok:</w:t>
+      </w:r>
+    </w:p>
+    <w:p>
+      <w:pPr>
+        <w:pStyle w:val="ListParagraph"/>
+        <w:numPr>
+          <w:ilvl w:val="0"/>
+          <w:numId w:val="6"/>
+        </w:numPr>
+        <w:spacing w:before="100" w:beforeAutospacing="1" w:after="100" w:afterAutospacing="1" w:line="240" w:lineRule="auto"/>
+        <w:outlineLvl w:val="1"/>
+        <w:rPr>
+          <w:rFonts w:ascii="Times New Roman" w:eastAsia="Times New Roman" w:hAnsi="Times New Roman" w:cs="Times New Roman"/>
+          <w:b/>
+          <w:bCs/>
+          <w:sz w:val="24"/>
+          <w:szCs w:val="24"/>
+          <w:lang w:val="en-US" w:eastAsia="id-ID"/>
+        </w:rPr>
+      </w:pPr>
+      <w:r>
+        <w:rPr>
+          <w:rFonts w:ascii="Times New Roman" w:eastAsia="Times New Roman" w:hAnsi="Times New Roman" w:cs="Times New Roman"/>
+          <w:b/>
+          <w:bCs/>
+          <w:sz w:val="24"/>
+          <w:szCs w:val="24"/>
+          <w:lang w:val="en-US" w:eastAsia="id-ID"/>
+        </w:rPr>
+        <w:t>Patrick Sungkharisma</w:t>
+      </w:r>
+      <w:r>
+        <w:rPr>
+          <w:rFonts w:ascii="Times New Roman" w:eastAsia="Times New Roman" w:hAnsi="Times New Roman" w:cs="Times New Roman"/>
+          <w:b/>
+          <w:bCs/>
+          <w:sz w:val="24"/>
+          <w:szCs w:val="24"/>
+          <w:lang w:val="en-US" w:eastAsia="id-ID"/>
+        </w:rPr>
+        <w:tab/>
+        <w:t>05111740000041</w:t>
+      </w:r>
+    </w:p>
+    <w:p>
+      <w:pPr>
+        <w:pStyle w:val="ListParagraph"/>
+        <w:numPr>
+          <w:ilvl w:val="0"/>
+          <w:numId w:val="6"/>
+        </w:numPr>
+        <w:spacing w:before="100" w:beforeAutospacing="1" w:after="100" w:afterAutospacing="1" w:line="240" w:lineRule="auto"/>
+        <w:outlineLvl w:val="1"/>
+        <w:rPr>
+          <w:rFonts w:ascii="Times New Roman" w:eastAsia="Times New Roman" w:hAnsi="Times New Roman" w:cs="Times New Roman"/>
+          <w:b/>
+          <w:bCs/>
+          <w:sz w:val="24"/>
+          <w:szCs w:val="24"/>
+          <w:lang w:val="en-US" w:eastAsia="id-ID"/>
+        </w:rPr>
+      </w:pPr>
+      <w:r>
+        <w:rPr>
+          <w:rFonts w:ascii="Times New Roman" w:eastAsia="Times New Roman" w:hAnsi="Times New Roman" w:cs="Times New Roman"/>
+          <w:b/>
+          <w:bCs/>
+          <w:sz w:val="24"/>
+          <w:szCs w:val="24"/>
+          <w:lang w:val="en-US" w:eastAsia="id-ID"/>
+        </w:rPr>
+        <w:t>Jonathan Alphabert S.</w:t>
+      </w:r>
+      <w:r>
+        <w:rPr>
+          <w:rFonts w:ascii="Times New Roman" w:eastAsia="Times New Roman" w:hAnsi="Times New Roman" w:cs="Times New Roman"/>
+          <w:b/>
+          <w:bCs/>
+          <w:sz w:val="24"/>
+          <w:szCs w:val="24"/>
+          <w:lang w:val="en-US" w:eastAsia="id-ID"/>
+        </w:rPr>
+        <w:tab/>
+        <w:t>05111740000053</w:t>
+      </w:r>
+    </w:p>
+    <w:p>
+      <w:pPr>
+        <w:pStyle w:val="ListParagraph"/>
+        <w:numPr>
+          <w:ilvl w:val="0"/>
+          <w:numId w:val="6"/>
+        </w:numPr>
+        <w:spacing w:before="100" w:beforeAutospacing="1" w:after="100" w:afterAutospacing="1" w:line="240" w:lineRule="auto"/>
+        <w:outlineLvl w:val="1"/>
+        <w:rPr>
+          <w:rFonts w:ascii="Times New Roman" w:eastAsia="Times New Roman" w:hAnsi="Times New Roman" w:cs="Times New Roman"/>
+          <w:b/>
+          <w:bCs/>
+          <w:sz w:val="24"/>
+          <w:szCs w:val="24"/>
+          <w:lang w:val="en-US" w:eastAsia="id-ID"/>
+        </w:rPr>
+      </w:pPr>
+      <w:r>
+        <w:rPr>
+          <w:rFonts w:ascii="Times New Roman" w:eastAsia="Times New Roman" w:hAnsi="Times New Roman" w:cs="Times New Roman"/>
+          <w:b/>
+          <w:bCs/>
+          <w:sz w:val="24"/>
+          <w:szCs w:val="24"/>
+          <w:lang w:val="en-US" w:eastAsia="id-ID"/>
+        </w:rPr>
+        <w:t>Fandi Pranata Jaya</w:t>
+      </w:r>
+      <w:r>
+        <w:rPr>
+          <w:rFonts w:ascii="Times New Roman" w:eastAsia="Times New Roman" w:hAnsi="Times New Roman" w:cs="Times New Roman"/>
+          <w:b/>
+          <w:bCs/>
+          <w:sz w:val="24"/>
+          <w:szCs w:val="24"/>
+          <w:lang w:val="en-US" w:eastAsia="id-ID"/>
+        </w:rPr>
+        <w:tab/>
+      </w:r>
+      <w:r>
+        <w:rPr>
+          <w:rFonts w:ascii="Times New Roman" w:eastAsia="Times New Roman" w:hAnsi="Times New Roman" w:cs="Times New Roman"/>
+          <w:b/>
+          <w:bCs/>
+          <w:sz w:val="24"/>
+          <w:szCs w:val="24"/>
+          <w:lang w:val="en-US" w:eastAsia="id-ID"/>
+        </w:rPr>
+        <w:tab/>
+        <w:t>05111740000056</w:t>
+      </w:r>
+    </w:p>
+    <w:p>
+      <w:pPr>
+        <w:pStyle w:val="ListParagraph"/>
+        <w:numPr>
+          <w:ilvl w:val="0"/>
+          <w:numId w:val="6"/>
+        </w:numPr>
+        <w:spacing w:before="100" w:beforeAutospacing="1" w:after="100" w:afterAutospacing="1" w:line="240" w:lineRule="auto"/>
+        <w:outlineLvl w:val="1"/>
+        <w:rPr>
+          <w:rFonts w:ascii="Times New Roman" w:eastAsia="Times New Roman" w:hAnsi="Times New Roman" w:cs="Times New Roman"/>
+          <w:b/>
+          <w:bCs/>
+          <w:sz w:val="24"/>
+          <w:szCs w:val="24"/>
+          <w:lang w:val="en-US" w:eastAsia="id-ID"/>
+        </w:rPr>
+      </w:pPr>
+      <w:r>
+        <w:rPr>
+          <w:rFonts w:ascii="Times New Roman" w:eastAsia="Times New Roman" w:hAnsi="Times New Roman" w:cs="Times New Roman"/>
+          <w:b/>
+          <w:bCs/>
+          <w:sz w:val="24"/>
+          <w:szCs w:val="24"/>
+          <w:lang w:val="en-US" w:eastAsia="id-ID"/>
+        </w:rPr>
+        <w:t>Yovi Agustian</w:t>
+      </w:r>
+      <w:r>
+        <w:rPr>
+          <w:rFonts w:ascii="Times New Roman" w:eastAsia="Times New Roman" w:hAnsi="Times New Roman" w:cs="Times New Roman"/>
+          <w:b/>
+          <w:bCs/>
+          <w:sz w:val="24"/>
+          <w:szCs w:val="24"/>
+          <w:lang w:val="en-US" w:eastAsia="id-ID"/>
+        </w:rPr>
+        <w:tab/>
+      </w:r>
+      <w:r>
+        <w:rPr>
+          <w:rFonts w:ascii="Times New Roman" w:eastAsia="Times New Roman" w:hAnsi="Times New Roman" w:cs="Times New Roman"/>
+          <w:b/>
+          <w:bCs/>
+          <w:sz w:val="24"/>
+          <w:szCs w:val="24"/>
+          <w:lang w:val="en-US" w:eastAsia="id-ID"/>
+        </w:rPr>
+        <w:tab/>
+        <w:t>05111740000125</w:t>
+      </w:r>
+      <w:bookmarkStart w:id="0" w:name="_GoBack"/>
+      <w:bookmarkEnd w:id="0"/>
+    </w:p>
     <w:p>
       <w:pPr>
         <w:spacing w:before="100" w:beforeAutospacing="1" w:after="100" w:afterAutospacing="1" w:line="240" w:lineRule="auto"/>
@@ -828,6 +1045,7 @@
           <w:szCs w:val="20"/>
           <w:lang w:eastAsia="id-ID"/>
         </w:rPr>
+        <w:lastRenderedPageBreak/>
         <w:t xml:space="preserve">    }</w:t>
       </w:r>
     </w:p>
@@ -962,7 +1180,6 @@
           <w:szCs w:val="20"/>
           <w:lang w:eastAsia="id-ID"/>
         </w:rPr>
-        <w:lastRenderedPageBreak/>
         <w:t xml:space="preserve">        j1 = extractIndex[buffer1]%10 - 1;</w:t>
       </w:r>
     </w:p>
@@ -1332,6 +1549,7 @@
           <w:szCs w:val="24"/>
           <w:lang w:eastAsia="id-ID"/>
         </w:rPr>
+        <w:lastRenderedPageBreak/>
         <w:t>-</w:t>
       </w:r>
       <w:r>
@@ -1421,8 +1639,6 @@
         </w:rPr>
         <w:t>nkripsi</w:t>
       </w:r>
-      <w:bookmarkStart w:id="0" w:name="_GoBack"/>
-      <w:bookmarkEnd w:id="0"/>
       <w:r>
         <w:rPr>
           <w:rFonts w:ascii="Times New Roman" w:eastAsia="Times New Roman" w:hAnsi="Times New Roman" w:cs="Times New Roman"/>
@@ -1499,7 +1715,7 @@
 </file>
 
 <file path=word/numbering.xml><?xml version="1.0" encoding="utf-8"?>
-<w:numbering xmlns:wpc="http://schemas.microsoft.com/office/word/2010/wordprocessingCanvas" xmlns:cx="http://schemas.microsoft.com/office/drawing/2014/chartex" xmlns:cx1="http://schemas.microsoft.com/office/drawing/2015/9/8/chartex" xmlns:mc="http://schemas.openxmlformats.org/markup-compatibility/2006" xmlns:o="urn:schemas-microsoft-com:office:office" xmlns:r="http://schemas.openxmlformats.org/officeDocument/2006/relationships" xmlns:m="http://schemas.openxmlformats.org/officeDocument/2006/math" xmlns:v="urn:schemas-microsoft-com:vml" xmlns:wp14="http://schemas.microsoft.com/office/word/2010/wordprocessingDrawing" xmlns:wp="http://schemas.openxmlformats.org/drawingml/2006/wordprocessingDrawing" xmlns:w10="urn:schemas-microsoft-com:office:word" xmlns:w="http://schemas.openxmlformats.org/wordprocessingml/2006/main" xmlns:w14="http://schemas.microsoft.com/office/word/2010/wordml" xmlns:w15="http://schemas.microsoft.com/office/word/2012/wordml" xmlns:w16se="http://schemas.microsoft.com/office/word/2015/wordml/symex" xmlns:wpg="http://schemas.microsoft.com/office/word/2010/wordprocessingGroup" xmlns:wpi="http://schemas.microsoft.com/office/word/2010/wordprocessingInk" xmlns:wne="http://schemas.microsoft.com/office/word/2006/wordml" xmlns:wps="http://schemas.microsoft.com/office/word/2010/wordprocessingShape" mc:Ignorable="w14 w15 w16se wp14">
+<w:numbering xmlns:wpc="http://schemas.microsoft.com/office/word/2010/wordprocessingCanvas" xmlns:cx="http://schemas.microsoft.com/office/drawing/2014/chartex" xmlns:cx1="http://schemas.microsoft.com/office/drawing/2015/9/8/chartex" xmlns:cx2="http://schemas.microsoft.com/office/drawing/2015/10/21/chartex" xmlns:cx3="http://schemas.microsoft.com/office/drawing/2016/5/9/chartex" xmlns:cx4="http://schemas.microsoft.com/office/drawing/2016/5/10/chartex" xmlns:cx5="http://schemas.microsoft.com/office/drawing/2016/5/11/chartex" xmlns:cx6="http://schemas.microsoft.com/office/drawing/2016/5/12/chartex" xmlns:cx7="http://schemas.microsoft.com/office/drawing/2016/5/13/chartex" xmlns:cx8="http://schemas.microsoft.com/office/drawing/2016/5/14/chartex" xmlns:mc="http://schemas.openxmlformats.org/markup-compatibility/2006" xmlns:aink="http://schemas.microsoft.com/office/drawing/2016/ink" xmlns:am3d="http://schemas.microsoft.com/office/drawing/2017/model3d" xmlns:o="urn:schemas-microsoft-com:office:office" xmlns:r="http://schemas.openxmlformats.org/officeDocument/2006/relationships" xmlns:m="http://schemas.openxmlformats.org/officeDocument/2006/math" xmlns:v="urn:schemas-microsoft-com:vml" xmlns:wp14="http://schemas.microsoft.com/office/word/2010/wordprocessingDrawing" xmlns:wp="http://schemas.openxmlformats.org/drawingml/2006/wordprocessingDrawing" xmlns:w10="urn:schemas-microsoft-com:office:word" xmlns:w="http://schemas.openxmlformats.org/wordprocessingml/2006/main" xmlns:w14="http://schemas.microsoft.com/office/word/2010/wordml" xmlns:w15="http://schemas.microsoft.com/office/word/2012/wordml" xmlns:w16cid="http://schemas.microsoft.com/office/word/2016/wordml/cid" xmlns:w16se="http://schemas.microsoft.com/office/word/2015/wordml/symex" xmlns:wpg="http://schemas.microsoft.com/office/word/2010/wordprocessingGroup" xmlns:wpi="http://schemas.microsoft.com/office/word/2010/wordprocessingInk" xmlns:wne="http://schemas.microsoft.com/office/word/2006/wordml" xmlns:wps="http://schemas.microsoft.com/office/word/2010/wordprocessingShape" mc:Ignorable="w14 w15 w16se w16cid wp14">
   <w:abstractNum w:abstractNumId="0" w15:restartNumberingAfterBreak="0">
     <w:nsid w:val="09F82B19"/>
     <w:multiLevelType w:val="multilevel"/>
@@ -1840,6 +2056,95 @@
     </w:lvl>
   </w:abstractNum>
   <w:abstractNum w:abstractNumId="3" w15:restartNumberingAfterBreak="0">
+    <w:nsid w:val="5A9265F2"/>
+    <w:multiLevelType w:val="hybridMultilevel"/>
+    <w:tmpl w:val="CE402666"/>
+    <w:lvl w:ilvl="0" w:tplc="0409000F">
+      <w:start w:val="1"/>
+      <w:numFmt w:val="decimal"/>
+      <w:lvlText w:val="%1."/>
+      <w:lvlJc w:val="left"/>
+      <w:pPr>
+        <w:ind w:left="720" w:hanging="360"/>
+      </w:pPr>
+      <w:rPr>
+        <w:rFonts w:hint="default"/>
+      </w:rPr>
+    </w:lvl>
+    <w:lvl w:ilvl="1" w:tplc="04090019" w:tentative="1">
+      <w:start w:val="1"/>
+      <w:numFmt w:val="lowerLetter"/>
+      <w:lvlText w:val="%2."/>
+      <w:lvlJc w:val="left"/>
+      <w:pPr>
+        <w:ind w:left="1440" w:hanging="360"/>
+      </w:pPr>
+    </w:lvl>
+    <w:lvl w:ilvl="2" w:tplc="0409001B" w:tentative="1">
+      <w:start w:val="1"/>
+      <w:numFmt w:val="lowerRoman"/>
+      <w:lvlText w:val="%3."/>
+      <w:lvlJc w:val="right"/>
+      <w:pPr>
+        <w:ind w:left="2160" w:hanging="180"/>
+      </w:pPr>
+    </w:lvl>
+    <w:lvl w:ilvl="3" w:tplc="0409000F" w:tentative="1">
+      <w:start w:val="1"/>
+      <w:numFmt w:val="decimal"/>
+      <w:lvlText w:val="%4."/>
+      <w:lvlJc w:val="left"/>
+      <w:pPr>
+        <w:ind w:left="2880" w:hanging="360"/>
+      </w:pPr>
+    </w:lvl>
+    <w:lvl w:ilvl="4" w:tplc="04090019" w:tentative="1">
+      <w:start w:val="1"/>
+      <w:numFmt w:val="lowerLetter"/>
+      <w:lvlText w:val="%5."/>
+      <w:lvlJc w:val="left"/>
+      <w:pPr>
+        <w:ind w:left="3600" w:hanging="360"/>
+      </w:pPr>
+    </w:lvl>
+    <w:lvl w:ilvl="5" w:tplc="0409001B" w:tentative="1">
+      <w:start w:val="1"/>
+      <w:numFmt w:val="lowerRoman"/>
+      <w:lvlText w:val="%6."/>
+      <w:lvlJc w:val="right"/>
+      <w:pPr>
+        <w:ind w:left="4320" w:hanging="180"/>
+      </w:pPr>
+    </w:lvl>
+    <w:lvl w:ilvl="6" w:tplc="0409000F" w:tentative="1">
+      <w:start w:val="1"/>
+      <w:numFmt w:val="decimal"/>
+      <w:lvlText w:val="%7."/>
+      <w:lvlJc w:val="left"/>
+      <w:pPr>
+        <w:ind w:left="5040" w:hanging="360"/>
+      </w:pPr>
+    </w:lvl>
+    <w:lvl w:ilvl="7" w:tplc="04090019" w:tentative="1">
+      <w:start w:val="1"/>
+      <w:numFmt w:val="lowerLetter"/>
+      <w:lvlText w:val="%8."/>
+      <w:lvlJc w:val="left"/>
+      <w:pPr>
+        <w:ind w:left="5760" w:hanging="360"/>
+      </w:pPr>
+    </w:lvl>
+    <w:lvl w:ilvl="8" w:tplc="0409001B" w:tentative="1">
+      <w:start w:val="1"/>
+      <w:numFmt w:val="lowerRoman"/>
+      <w:lvlText w:val="%9."/>
+      <w:lvlJc w:val="right"/>
+      <w:pPr>
+        <w:ind w:left="6480" w:hanging="180"/>
+      </w:pPr>
+    </w:lvl>
+  </w:abstractNum>
+  <w:abstractNum w:abstractNumId="4" w15:restartNumberingAfterBreak="0">
     <w:nsid w:val="69232C18"/>
     <w:multiLevelType w:val="multilevel"/>
     <w:tmpl w:val="B3425CE8"/>
@@ -1952,7 +2257,7 @@
       </w:pPr>
     </w:lvl>
   </w:abstractNum>
-  <w:abstractNum w:abstractNumId="4" w15:restartNumberingAfterBreak="0">
+  <w:abstractNum w:abstractNumId="5" w15:restartNumberingAfterBreak="0">
     <w:nsid w:val="725E40F1"/>
     <w:multiLevelType w:val="multilevel"/>
     <w:tmpl w:val="2C88CA1A"/>
@@ -2066,7 +2371,7 @@
     </w:lvl>
   </w:abstractNum>
   <w:num w:numId="1">
-    <w:abstractNumId w:val="3"/>
+    <w:abstractNumId w:val="4"/>
   </w:num>
   <w:num w:numId="2">
     <w:abstractNumId w:val="2"/>
@@ -2078,13 +2383,16 @@
     <w:abstractNumId w:val="1"/>
   </w:num>
   <w:num w:numId="5">
-    <w:abstractNumId w:val="4"/>
+    <w:abstractNumId w:val="5"/>
+  </w:num>
+  <w:num w:numId="6">
+    <w:abstractNumId w:val="3"/>
   </w:num>
 </w:numbering>
 </file>
 
 <file path=word/styles.xml><?xml version="1.0" encoding="utf-8"?>
-<w:styles xmlns:mc="http://schemas.openxmlformats.org/markup-compatibility/2006" xmlns:r="http://schemas.openxmlformats.org/officeDocument/2006/relationships" xmlns:w="http://schemas.openxmlformats.org/wordprocessingml/2006/main" xmlns:w14="http://schemas.microsoft.com/office/word/2010/wordml" xmlns:w15="http://schemas.microsoft.com/office/word/2012/wordml" xmlns:w16se="http://schemas.microsoft.com/office/word/2015/wordml/symex" mc:Ignorable="w14 w15 w16se">
+<w:styles xmlns:mc="http://schemas.openxmlformats.org/markup-compatibility/2006" xmlns:r="http://schemas.openxmlformats.org/officeDocument/2006/relationships" xmlns:w="http://schemas.openxmlformats.org/wordprocessingml/2006/main" xmlns:w14="http://schemas.microsoft.com/office/word/2010/wordml" xmlns:w15="http://schemas.microsoft.com/office/word/2012/wordml" xmlns:w16cid="http://schemas.microsoft.com/office/word/2016/wordml/cid" xmlns:w16se="http://schemas.microsoft.com/office/word/2015/wordml/symex" mc:Ignorable="w14 w15 w16se w16cid">
   <w:docDefaults>
     <w:rPrDefault>
       <w:rPr>
@@ -2100,7 +2408,7 @@
       </w:pPr>
     </w:pPrDefault>
   </w:docDefaults>
-  <w:latentStyles w:defLockedState="0" w:defUIPriority="99" w:defSemiHidden="0" w:defUnhideWhenUsed="0" w:defQFormat="0" w:count="371">
+  <w:latentStyles w:defLockedState="0" w:defUIPriority="99" w:defSemiHidden="0" w:defUnhideWhenUsed="0" w:defQFormat="0" w:count="377">
     <w:lsdException w:name="Normal" w:uiPriority="0" w:qFormat="1"/>
     <w:lsdException w:name="heading 1" w:uiPriority="9" w:qFormat="1"/>
     <w:lsdException w:name="heading 2" w:semiHidden="1" w:uiPriority="9" w:unhideWhenUsed="1" w:qFormat="1"/>
@@ -2248,11 +2556,8 @@
     <w:lsdException w:name="Table 3D effects 3" w:semiHidden="1" w:unhideWhenUsed="1"/>
     <w:lsdException w:name="Table Contemporary" w:semiHidden="1" w:unhideWhenUsed="1"/>
     <w:lsdException w:name="Table Elegant" w:semiHidden="1" w:unhideWhenUsed="1"/>
-    <w:lsdException w:name="Table Professional" w:semiHidden="1" w:unhideWhenUsed="1"/>
     <w:lsdException w:name="Table Subtle 1" w:semiHidden="1" w:unhideWhenUsed="1"/>
     <w:lsdException w:name="Table Subtle 2" w:semiHidden="1" w:unhideWhenUsed="1"/>
-    <w:lsdException w:name="Table Web 1" w:semiHidden="1" w:unhideWhenUsed="1"/>
-    <w:lsdException w:name="Table Web 2" w:semiHidden="1" w:unhideWhenUsed="1"/>
     <w:lsdException w:name="Table Web 3" w:semiHidden="1" w:unhideWhenUsed="1"/>
     <w:lsdException w:name="Balloon Text" w:semiHidden="1" w:unhideWhenUsed="1"/>
     <w:lsdException w:name="Table Grid" w:uiPriority="39"/>
@@ -2472,6 +2777,12 @@
     <w:lsdException w:name="List Table 5 Dark Accent 6" w:uiPriority="50"/>
     <w:lsdException w:name="List Table 6 Colorful Accent 6" w:uiPriority="51"/>
     <w:lsdException w:name="List Table 7 Colorful Accent 6" w:uiPriority="52"/>
+    <w:lsdException w:name="Mention" w:semiHidden="1" w:unhideWhenUsed="1"/>
+    <w:lsdException w:name="Smart Hyperlink" w:semiHidden="1" w:unhideWhenUsed="1"/>
+    <w:lsdException w:name="Hashtag" w:semiHidden="1" w:unhideWhenUsed="1"/>
+    <w:lsdException w:name="Unresolved Mention" w:semiHidden="1" w:unhideWhenUsed="1"/>
+    <w:lsdException w:name="Smart Link" w:semiHidden="1" w:unhideWhenUsed="1"/>
+    <w:lsdException w:name="Smart Link Error" w:semiHidden="1" w:unhideWhenUsed="1"/>
   </w:latentStyles>
   <w:style w:type="paragraph" w:default="1" w:styleId="Normal">
     <w:name w:val="Normal"/>
@@ -2664,6 +2975,17 @@
       <w:sz w:val="20"/>
       <w:szCs w:val="20"/>
     </w:rPr>
+  </w:style>
+  <w:style w:type="paragraph" w:styleId="ListParagraph">
+    <w:name w:val="List Paragraph"/>
+    <w:basedOn w:val="Normal"/>
+    <w:uiPriority w:val="34"/>
+    <w:qFormat/>
+    <w:rsid w:val="00AD5132"/>
+    <w:pPr>
+      <w:ind w:left="720"/>
+      <w:contextualSpacing/>
+    </w:pPr>
   </w:style>
 </w:styles>
 </file>

</xml_diff>